<commit_message>
fix product , gallery and category classes
</commit_message>
<xml_diff>
--- a/use case diagram/Mapping our use cases with our packages.docx
+++ b/use case diagram/Mapping our use cases with our packages.docx
@@ -42,6 +42,104 @@
         <w:t>Register</w:t>
       </w:r>
       <w:r>
+        <w:t xml:space="preserve"> (Customer</w:t>
+      </w:r>
+      <w:r>
+        <w:t>, Artist</w:t>
+      </w:r>
+      <w:r>
+        <w:t>)</w:t>
+      </w:r>
+    </w:p>
+    <w:p>
+      <w:pPr>
+        <w:pStyle w:val="ListParagraph"/>
+        <w:numPr>
+          <w:ilvl w:val="0"/>
+          <w:numId w:val="1"/>
+        </w:numPr>
+      </w:pPr>
+      <w:r>
+        <w:t>Approve Artist account (Artist)</w:t>
+      </w:r>
+    </w:p>
+    <w:p>
+      <w:pPr>
+        <w:pStyle w:val="ListParagraph"/>
+        <w:numPr>
+          <w:ilvl w:val="0"/>
+          <w:numId w:val="1"/>
+        </w:numPr>
+      </w:pPr>
+      <w:r>
+        <w:t>Login</w:t>
+      </w:r>
+      <w:r>
+        <w:t xml:space="preserve"> (Customer, Admin, Artist)</w:t>
+      </w:r>
+    </w:p>
+    <w:p>
+      <w:pPr>
+        <w:pStyle w:val="ListParagraph"/>
+        <w:numPr>
+          <w:ilvl w:val="0"/>
+          <w:numId w:val="1"/>
+        </w:numPr>
+      </w:pPr>
+      <w:r>
+        <w:t>Reset password</w:t>
+      </w:r>
+      <w:r>
+        <w:t xml:space="preserve"> (Customer, Admin, Artist)</w:t>
+      </w:r>
+    </w:p>
+    <w:p>
+      <w:pPr>
+        <w:pStyle w:val="ListParagraph"/>
+        <w:numPr>
+          <w:ilvl w:val="0"/>
+          <w:numId w:val="1"/>
+        </w:numPr>
+      </w:pPr>
+      <w:r>
+        <w:t>Update profile</w:t>
+      </w:r>
+      <w:r>
+        <w:t xml:space="preserve"> (</w:t>
+      </w:r>
+      <w:proofErr w:type="gramStart"/>
+      <w:r>
+        <w:t>Customer,  Artist</w:t>
+      </w:r>
+      <w:proofErr w:type="gramEnd"/>
+      <w:r>
+        <w:t>)</w:t>
+      </w:r>
+    </w:p>
+    <w:p>
+      <w:pPr>
+        <w:pStyle w:val="ListParagraph"/>
+        <w:numPr>
+          <w:ilvl w:val="0"/>
+          <w:numId w:val="1"/>
+        </w:numPr>
+      </w:pPr>
+      <w:r>
+        <w:t>Delete profile (Customer, Artist)</w:t>
+      </w:r>
+    </w:p>
+    <w:p>
+      <w:pPr>
+        <w:pStyle w:val="ListParagraph"/>
+        <w:numPr>
+          <w:ilvl w:val="0"/>
+          <w:numId w:val="1"/>
+        </w:numPr>
+      </w:pPr>
+      <w:r>
+        <w:t>View order history</w:t>
+      </w:r>
+      <w:r>
         <w:t xml:space="preserve"> (Customer)</w:t>
       </w:r>
     </w:p>
@@ -54,13 +152,10 @@
         </w:numPr>
       </w:pPr>
       <w:r>
-        <w:t>Login</w:t>
-      </w:r>
-      <w:r>
-        <w:t xml:space="preserve"> </w:t>
-      </w:r>
-      <w:r>
-        <w:t>(Customer, Admin, Artist)</w:t>
+        <w:t>Follow artisan</w:t>
+      </w:r>
+      <w:r>
+        <w:t xml:space="preserve"> (Customer)</w:t>
       </w:r>
     </w:p>
     <w:p>
@@ -72,13 +167,20 @@
         </w:numPr>
       </w:pPr>
       <w:r>
-        <w:t>Reset password</w:t>
-      </w:r>
-      <w:r>
-        <w:t xml:space="preserve"> </w:t>
-      </w:r>
-      <w:r>
-        <w:t>(Customer, Admin, Artist)</w:t>
+        <w:t xml:space="preserve">Add product to </w:t>
+      </w:r>
+      <w:proofErr w:type="spellStart"/>
+      <w:proofErr w:type="gramStart"/>
+      <w:r>
+        <w:t>wishlist</w:t>
+      </w:r>
+      <w:proofErr w:type="spellEnd"/>
+      <w:r>
+        <w:t xml:space="preserve">  (</w:t>
+      </w:r>
+      <w:proofErr w:type="gramEnd"/>
+      <w:r>
+        <w:t>Customer)</w:t>
       </w:r>
     </w:p>
     <w:p>
@@ -90,13 +192,16 @@
         </w:numPr>
       </w:pPr>
       <w:r>
-        <w:t>Update profile</w:t>
-      </w:r>
-      <w:r>
-        <w:t xml:space="preserve"> </w:t>
-      </w:r>
-      <w:r>
-        <w:t>(Customer, Admin, Artist)</w:t>
+        <w:t>View artist profile</w:t>
+      </w:r>
+      <w:r>
+        <w:t xml:space="preserve"> (Customer</w:t>
+      </w:r>
+      <w:r>
+        <w:t>, Artist</w:t>
+      </w:r>
+      <w:r>
+        <w:t>)</w:t>
       </w:r>
     </w:p>
     <w:p>
@@ -108,7 +213,7 @@
         </w:numPr>
       </w:pPr>
       <w:r>
-        <w:t>Delete profile (Customer, Artist)</w:t>
+        <w:t>Report artist account (Customer)</w:t>
       </w:r>
     </w:p>
     <w:p>
@@ -120,10 +225,779 @@
         </w:numPr>
       </w:pPr>
       <w:r>
-        <w:t>View order history</w:t>
-      </w:r>
-      <w:r>
-        <w:t xml:space="preserve"> </w:t>
+        <w:t>View report (Admin)</w:t>
+      </w:r>
+    </w:p>
+    <w:p>
+      <w:pPr>
+        <w:pStyle w:val="ListParagraph"/>
+        <w:numPr>
+          <w:ilvl w:val="0"/>
+          <w:numId w:val="1"/>
+        </w:numPr>
+      </w:pPr>
+      <w:r>
+        <w:t>Remove account (Admin)</w:t>
+      </w:r>
+    </w:p>
+    <w:p>
+      <w:pPr>
+        <w:pStyle w:val="ListParagraph"/>
+        <w:numPr>
+          <w:ilvl w:val="0"/>
+          <w:numId w:val="1"/>
+        </w:numPr>
+      </w:pPr>
+      <w:r>
+        <w:t xml:space="preserve">Write bio (Artist) </w:t>
+      </w:r>
+    </w:p>
+    <w:p>
+      <w:pPr>
+        <w:pStyle w:val="ListParagraph"/>
+        <w:numPr>
+          <w:ilvl w:val="0"/>
+          <w:numId w:val="1"/>
+        </w:numPr>
+      </w:pPr>
+      <w:r>
+        <w:t>Update profile video (Artist)</w:t>
+      </w:r>
+    </w:p>
+    <w:p>
+      <w:pPr>
+        <w:pStyle w:val="ListParagraph"/>
+        <w:numPr>
+          <w:ilvl w:val="0"/>
+          <w:numId w:val="1"/>
+        </w:numPr>
+      </w:pPr>
+      <w:r>
+        <w:t>Update profile picture (Artist)</w:t>
+      </w:r>
+    </w:p>
+    <w:p>
+      <w:pPr>
+        <w:pStyle w:val="Heading1"/>
+        <w:numPr>
+          <w:ilvl w:val="0"/>
+          <w:numId w:val="2"/>
+        </w:numPr>
+      </w:pPr>
+      <w:r>
+        <w:t>Gallery management:</w:t>
+      </w:r>
+    </w:p>
+    <w:p>
+      <w:pPr>
+        <w:pStyle w:val="Heading2"/>
+      </w:pPr>
+      <w:r>
+        <w:t>Use cases:</w:t>
+      </w:r>
+    </w:p>
+    <w:p>
+      <w:pPr>
+        <w:pStyle w:val="ListParagraph"/>
+        <w:numPr>
+          <w:ilvl w:val="0"/>
+          <w:numId w:val="3"/>
+        </w:numPr>
+      </w:pPr>
+      <w:r>
+        <w:t>Track sales (Artist</w:t>
+      </w:r>
+      <w:r>
+        <w:t>, customer</w:t>
+      </w:r>
+      <w:r>
+        <w:t>)</w:t>
+      </w:r>
+    </w:p>
+    <w:p>
+      <w:pPr>
+        <w:pStyle w:val="ListParagraph"/>
+        <w:numPr>
+          <w:ilvl w:val="0"/>
+          <w:numId w:val="3"/>
+        </w:numPr>
+      </w:pPr>
+      <w:r>
+        <w:t>Manage products list (Artist)</w:t>
+      </w:r>
+    </w:p>
+    <w:p>
+      <w:pPr>
+        <w:pStyle w:val="ListParagraph"/>
+        <w:numPr>
+          <w:ilvl w:val="0"/>
+          <w:numId w:val="3"/>
+        </w:numPr>
+      </w:pPr>
+      <w:r>
+        <w:t xml:space="preserve"> View visitor counter (Artist, Customer)</w:t>
+      </w:r>
+    </w:p>
+    <w:p>
+      <w:pPr>
+        <w:pStyle w:val="Heading1"/>
+        <w:numPr>
+          <w:ilvl w:val="0"/>
+          <w:numId w:val="2"/>
+        </w:numPr>
+      </w:pPr>
+      <w:r>
+        <w:t>Product</w:t>
+      </w:r>
+      <w:r>
+        <w:t xml:space="preserve"> management:</w:t>
+      </w:r>
+    </w:p>
+    <w:p>
+      <w:pPr>
+        <w:pStyle w:val="Heading2"/>
+      </w:pPr>
+      <w:r>
+        <w:t>Use cases:</w:t>
+      </w:r>
+    </w:p>
+    <w:p>
+      <w:pPr>
+        <w:pStyle w:val="ListParagraph"/>
+        <w:numPr>
+          <w:ilvl w:val="0"/>
+          <w:numId w:val="4"/>
+        </w:numPr>
+      </w:pPr>
+      <w:r>
+        <w:t>Add product</w:t>
+      </w:r>
+      <w:r>
+        <w:t xml:space="preserve"> (Artist)</w:t>
+      </w:r>
+    </w:p>
+    <w:p>
+      <w:pPr>
+        <w:pStyle w:val="ListParagraph"/>
+        <w:numPr>
+          <w:ilvl w:val="0"/>
+          <w:numId w:val="4"/>
+        </w:numPr>
+      </w:pPr>
+      <w:r>
+        <w:t>Put product details</w:t>
+      </w:r>
+      <w:r>
+        <w:t xml:space="preserve"> (Artist)</w:t>
+      </w:r>
+    </w:p>
+    <w:p>
+      <w:pPr>
+        <w:pStyle w:val="ListParagraph"/>
+        <w:numPr>
+          <w:ilvl w:val="0"/>
+          <w:numId w:val="4"/>
+        </w:numPr>
+      </w:pPr>
+      <w:r>
+        <w:t>Delete product</w:t>
+      </w:r>
+      <w:r>
+        <w:t xml:space="preserve"> (Artist, Admin)</w:t>
+      </w:r>
+    </w:p>
+    <w:p>
+      <w:pPr>
+        <w:pStyle w:val="ListParagraph"/>
+        <w:numPr>
+          <w:ilvl w:val="0"/>
+          <w:numId w:val="4"/>
+        </w:numPr>
+      </w:pPr>
+      <w:r>
+        <w:t>Edit product</w:t>
+      </w:r>
+      <w:r>
+        <w:t xml:space="preserve"> (Artist)</w:t>
+      </w:r>
+    </w:p>
+    <w:p>
+      <w:pPr>
+        <w:pStyle w:val="ListParagraph"/>
+        <w:numPr>
+          <w:ilvl w:val="0"/>
+          <w:numId w:val="4"/>
+        </w:numPr>
+      </w:pPr>
+      <w:r>
+        <w:t>Update product image</w:t>
+      </w:r>
+      <w:r>
+        <w:t xml:space="preserve"> (Artist)</w:t>
+      </w:r>
+    </w:p>
+    <w:p>
+      <w:pPr>
+        <w:pStyle w:val="ListParagraph"/>
+        <w:numPr>
+          <w:ilvl w:val="0"/>
+          <w:numId w:val="4"/>
+        </w:numPr>
+      </w:pPr>
+      <w:r>
+        <w:t>View 3D model</w:t>
+      </w:r>
+      <w:r>
+        <w:t xml:space="preserve"> (Customer</w:t>
+      </w:r>
+      <w:r>
+        <w:t>, Admin</w:t>
+      </w:r>
+      <w:r>
+        <w:t>)</w:t>
+      </w:r>
+    </w:p>
+    <w:p>
+      <w:pPr>
+        <w:pStyle w:val="ListParagraph"/>
+        <w:numPr>
+          <w:ilvl w:val="0"/>
+          <w:numId w:val="4"/>
+        </w:numPr>
+      </w:pPr>
+      <w:r>
+        <w:t>Search products</w:t>
+      </w:r>
+      <w:r>
+        <w:t xml:space="preserve"> (Customer)</w:t>
+      </w:r>
+    </w:p>
+    <w:p>
+      <w:pPr>
+        <w:pStyle w:val="ListParagraph"/>
+        <w:numPr>
+          <w:ilvl w:val="0"/>
+          <w:numId w:val="4"/>
+        </w:numPr>
+      </w:pPr>
+      <w:r>
+        <w:t>Compare products</w:t>
+      </w:r>
+      <w:r>
+        <w:t xml:space="preserve"> (Customer)</w:t>
+      </w:r>
+    </w:p>
+    <w:p>
+      <w:pPr>
+        <w:pStyle w:val="ListParagraph"/>
+        <w:numPr>
+          <w:ilvl w:val="0"/>
+          <w:numId w:val="4"/>
+        </w:numPr>
+      </w:pPr>
+      <w:r>
+        <w:t>Browse product</w:t>
+      </w:r>
+      <w:r>
+        <w:t xml:space="preserve"> (Customer)</w:t>
+      </w:r>
+    </w:p>
+    <w:p>
+      <w:pPr>
+        <w:pStyle w:val="ListParagraph"/>
+        <w:numPr>
+          <w:ilvl w:val="0"/>
+          <w:numId w:val="4"/>
+        </w:numPr>
+      </w:pPr>
+      <w:r>
+        <w:t>Ship product</w:t>
+      </w:r>
+      <w:r>
+        <w:t xml:space="preserve"> (Artist)</w:t>
+      </w:r>
+    </w:p>
+    <w:p>
+      <w:pPr>
+        <w:pStyle w:val="ListParagraph"/>
+        <w:numPr>
+          <w:ilvl w:val="0"/>
+          <w:numId w:val="4"/>
+        </w:numPr>
+      </w:pPr>
+      <w:r>
+        <w:t>Personalize product</w:t>
+      </w:r>
+      <w:r>
+        <w:t xml:space="preserve"> (Customer)</w:t>
+      </w:r>
+    </w:p>
+    <w:p>
+      <w:pPr>
+        <w:pStyle w:val="ListParagraph"/>
+        <w:numPr>
+          <w:ilvl w:val="0"/>
+          <w:numId w:val="4"/>
+        </w:numPr>
+      </w:pPr>
+      <w:r>
+        <w:t>Write reviews</w:t>
+      </w:r>
+      <w:r>
+        <w:t xml:space="preserve"> (Customer)</w:t>
+      </w:r>
+    </w:p>
+    <w:p>
+      <w:pPr>
+        <w:pStyle w:val="ListParagraph"/>
+        <w:numPr>
+          <w:ilvl w:val="0"/>
+          <w:numId w:val="4"/>
+        </w:numPr>
+      </w:pPr>
+      <w:r>
+        <w:lastRenderedPageBreak/>
+        <w:t>Rate products (Customer)</w:t>
+      </w:r>
+    </w:p>
+    <w:p>
+      <w:pPr>
+        <w:pStyle w:val="ListParagraph"/>
+        <w:numPr>
+          <w:ilvl w:val="0"/>
+          <w:numId w:val="4"/>
+        </w:numPr>
+      </w:pPr>
+      <w:r>
+        <w:t>Define product customization options (Artist)</w:t>
+      </w:r>
+    </w:p>
+    <w:p>
+      <w:pPr>
+        <w:pStyle w:val="Heading1"/>
+        <w:numPr>
+          <w:ilvl w:val="0"/>
+          <w:numId w:val="2"/>
+        </w:numPr>
+      </w:pPr>
+      <w:r>
+        <w:t>Category management:</w:t>
+      </w:r>
+    </w:p>
+    <w:p>
+      <w:pPr>
+        <w:pStyle w:val="Heading2"/>
+      </w:pPr>
+      <w:r>
+        <w:t>Use cases:</w:t>
+      </w:r>
+    </w:p>
+    <w:p>
+      <w:pPr>
+        <w:pStyle w:val="ListParagraph"/>
+        <w:numPr>
+          <w:ilvl w:val="0"/>
+          <w:numId w:val="5"/>
+        </w:numPr>
+      </w:pPr>
+      <w:r>
+        <w:t>Request new category (Artist)</w:t>
+      </w:r>
+    </w:p>
+    <w:p>
+      <w:pPr>
+        <w:pStyle w:val="ListParagraph"/>
+        <w:numPr>
+          <w:ilvl w:val="0"/>
+          <w:numId w:val="5"/>
+        </w:numPr>
+      </w:pPr>
+      <w:r>
+        <w:t>Approve by admin (Admin)</w:t>
+      </w:r>
+    </w:p>
+    <w:p>
+      <w:pPr>
+        <w:pStyle w:val="ListParagraph"/>
+        <w:numPr>
+          <w:ilvl w:val="0"/>
+          <w:numId w:val="5"/>
+        </w:numPr>
+      </w:pPr>
+      <w:r>
+        <w:t>Reject by admin (Admin)</w:t>
+      </w:r>
+    </w:p>
+    <w:p>
+      <w:pPr>
+        <w:pStyle w:val="Heading1"/>
+        <w:numPr>
+          <w:ilvl w:val="0"/>
+          <w:numId w:val="2"/>
+        </w:numPr>
+      </w:pPr>
+      <w:r>
+        <w:t>Order management:</w:t>
+      </w:r>
+    </w:p>
+    <w:p>
+      <w:pPr>
+        <w:pStyle w:val="Heading2"/>
+      </w:pPr>
+      <w:r>
+        <w:t>Use cases:</w:t>
+      </w:r>
+    </w:p>
+    <w:p>
+      <w:pPr>
+        <w:pStyle w:val="ListParagraph"/>
+        <w:numPr>
+          <w:ilvl w:val="0"/>
+          <w:numId w:val="6"/>
+        </w:numPr>
+      </w:pPr>
+      <w:r>
+        <w:t>Add to cart (Customer)</w:t>
+      </w:r>
+    </w:p>
+    <w:p>
+      <w:pPr>
+        <w:pStyle w:val="ListParagraph"/>
+        <w:numPr>
+          <w:ilvl w:val="0"/>
+          <w:numId w:val="6"/>
+        </w:numPr>
+      </w:pPr>
+      <w:r>
+        <w:t>Checkout (Customer)</w:t>
+      </w:r>
+    </w:p>
+    <w:p>
+      <w:pPr>
+        <w:pStyle w:val="ListParagraph"/>
+        <w:numPr>
+          <w:ilvl w:val="0"/>
+          <w:numId w:val="6"/>
+        </w:numPr>
+      </w:pPr>
+      <w:r>
+        <w:t>View order details (Customer, Artist)</w:t>
+      </w:r>
+    </w:p>
+    <w:p>
+      <w:pPr>
+        <w:pStyle w:val="ListParagraph"/>
+        <w:numPr>
+          <w:ilvl w:val="0"/>
+          <w:numId w:val="6"/>
+        </w:numPr>
+      </w:pPr>
+      <w:r>
+        <w:t>Return order (Customer)</w:t>
+      </w:r>
+    </w:p>
+    <w:p>
+      <w:pPr>
+        <w:pStyle w:val="ListParagraph"/>
+        <w:numPr>
+          <w:ilvl w:val="0"/>
+          <w:numId w:val="6"/>
+        </w:numPr>
+      </w:pPr>
+      <w:r>
+        <w:t>Reorder pervious purchases (Customer)</w:t>
+      </w:r>
+    </w:p>
+    <w:p>
+      <w:pPr>
+        <w:pStyle w:val="Heading1"/>
+        <w:numPr>
+          <w:ilvl w:val="0"/>
+          <w:numId w:val="2"/>
+        </w:numPr>
+      </w:pPr>
+      <w:r>
+        <w:t>Track management:</w:t>
+      </w:r>
+    </w:p>
+    <w:p>
+      <w:pPr>
+        <w:pStyle w:val="Heading2"/>
+      </w:pPr>
+      <w:r>
+        <w:t>Use cases:</w:t>
+      </w:r>
+    </w:p>
+    <w:p>
+      <w:pPr>
+        <w:pStyle w:val="ListParagraph"/>
+        <w:numPr>
+          <w:ilvl w:val="0"/>
+          <w:numId w:val="7"/>
+        </w:numPr>
+      </w:pPr>
+      <w:r>
+        <w:t>Track order (Customer)</w:t>
+      </w:r>
+    </w:p>
+    <w:p>
+      <w:pPr>
+        <w:pStyle w:val="Heading1"/>
+        <w:numPr>
+          <w:ilvl w:val="0"/>
+          <w:numId w:val="2"/>
+        </w:numPr>
+      </w:pPr>
+      <w:r>
+        <w:t>payment management:</w:t>
+      </w:r>
+    </w:p>
+    <w:p>
+      <w:pPr>
+        <w:pStyle w:val="Heading2"/>
+      </w:pPr>
+      <w:r>
+        <w:t>Use cases:</w:t>
+      </w:r>
+    </w:p>
+    <w:p>
+      <w:pPr>
+        <w:pStyle w:val="ListParagraph"/>
+        <w:numPr>
+          <w:ilvl w:val="0"/>
+          <w:numId w:val="11"/>
+        </w:numPr>
+      </w:pPr>
+      <w:r>
+        <w:t>pay order (Customer)</w:t>
+      </w:r>
+    </w:p>
+    <w:p>
+      <w:pPr>
+        <w:pStyle w:val="ListParagraph"/>
+        <w:numPr>
+          <w:ilvl w:val="0"/>
+          <w:numId w:val="11"/>
+        </w:numPr>
+      </w:pPr>
+      <w:r>
+        <w:t>Refund (Admin)</w:t>
+      </w:r>
+    </w:p>
+    <w:p>
+      <w:pPr>
+        <w:pStyle w:val="Heading1"/>
+        <w:numPr>
+          <w:ilvl w:val="0"/>
+          <w:numId w:val="2"/>
+        </w:numPr>
+      </w:pPr>
+      <w:r>
+        <w:t>Notification management:</w:t>
+      </w:r>
+    </w:p>
+    <w:p>
+      <w:pPr>
+        <w:pStyle w:val="Heading2"/>
+      </w:pPr>
+      <w:r>
+        <w:t>Use cases:</w:t>
+      </w:r>
+    </w:p>
+    <w:p>
+      <w:pPr>
+        <w:pStyle w:val="ListParagraph"/>
+        <w:numPr>
+          <w:ilvl w:val="0"/>
+          <w:numId w:val="8"/>
+        </w:numPr>
+      </w:pPr>
+      <w:r>
+        <w:t>Notify the artist of the result for their request (System)</w:t>
+      </w:r>
+    </w:p>
+    <w:p>
+      <w:pPr>
+        <w:pStyle w:val="ListParagraph"/>
+        <w:numPr>
+          <w:ilvl w:val="0"/>
+          <w:numId w:val="8"/>
+        </w:numPr>
+      </w:pPr>
+      <w:r>
+        <w:t>Notify the winner customer of the auction (System)</w:t>
+      </w:r>
+    </w:p>
+    <w:p>
+      <w:pPr>
+        <w:pStyle w:val="ListParagraph"/>
+        <w:numPr>
+          <w:ilvl w:val="0"/>
+          <w:numId w:val="8"/>
+        </w:numPr>
+      </w:pPr>
+      <w:r>
+        <w:t>Notify account status (System)</w:t>
+      </w:r>
+    </w:p>
+    <w:p>
+      <w:pPr>
+        <w:pStyle w:val="ListParagraph"/>
+        <w:numPr>
+          <w:ilvl w:val="0"/>
+          <w:numId w:val="8"/>
+        </w:numPr>
+      </w:pPr>
+      <w:r>
+        <w:t>Notify order status (System)</w:t>
+      </w:r>
+    </w:p>
+    <w:p>
+      <w:pPr>
+        <w:pStyle w:val="ListParagraph"/>
+      </w:pPr>
+    </w:p>
+    <w:p>
+      <w:pPr>
+        <w:pStyle w:val="Heading1"/>
+        <w:numPr>
+          <w:ilvl w:val="0"/>
+          <w:numId w:val="2"/>
+        </w:numPr>
+      </w:pPr>
+      <w:r>
+        <w:t>Auction management:</w:t>
+      </w:r>
+    </w:p>
+    <w:p>
+      <w:pPr>
+        <w:pStyle w:val="Heading2"/>
+      </w:pPr>
+      <w:r>
+        <w:t>Use cases:</w:t>
+      </w:r>
+    </w:p>
+    <w:p>
+      <w:pPr>
+        <w:pStyle w:val="ListParagraph"/>
+        <w:numPr>
+          <w:ilvl w:val="0"/>
+          <w:numId w:val="9"/>
+        </w:numPr>
+      </w:pPr>
+      <w:r>
+        <w:t>Join auction (Customer)</w:t>
+      </w:r>
+    </w:p>
+    <w:p>
+      <w:pPr>
+        <w:pStyle w:val="ListParagraph"/>
+        <w:numPr>
+          <w:ilvl w:val="0"/>
+          <w:numId w:val="9"/>
+        </w:numPr>
+      </w:pPr>
+      <w:r>
+        <w:t>Schedule auction (Admin)</w:t>
+      </w:r>
+    </w:p>
+    <w:p>
+      <w:pPr>
+        <w:pStyle w:val="ListParagraph"/>
+        <w:numPr>
+          <w:ilvl w:val="0"/>
+          <w:numId w:val="9"/>
+        </w:numPr>
+      </w:pPr>
+      <w:r>
+        <w:t>Approve product for auction (Admin)</w:t>
+      </w:r>
+    </w:p>
+    <w:p>
+      <w:pPr>
+        <w:pStyle w:val="ListParagraph"/>
+        <w:numPr>
+          <w:ilvl w:val="0"/>
+          <w:numId w:val="9"/>
+        </w:numPr>
+      </w:pPr>
+      <w:r>
+        <w:t>Reject product for auction (Admin)</w:t>
+      </w:r>
+    </w:p>
+    <w:p>
+      <w:pPr>
+        <w:pStyle w:val="ListParagraph"/>
+        <w:numPr>
+          <w:ilvl w:val="0"/>
+          <w:numId w:val="9"/>
+        </w:numPr>
+      </w:pPr>
+      <w:r>
+        <w:t>Place bid (Customer)</w:t>
+      </w:r>
+    </w:p>
+    <w:p>
+      <w:pPr>
+        <w:pStyle w:val="ListParagraph"/>
+        <w:numPr>
+          <w:ilvl w:val="0"/>
+          <w:numId w:val="9"/>
+        </w:numPr>
+      </w:pPr>
+      <w:r>
+        <w:lastRenderedPageBreak/>
+        <w:t>View highest bid (Admin, Artist, Customer)</w:t>
+      </w:r>
+    </w:p>
+    <w:p>
+      <w:pPr>
+        <w:pStyle w:val="ListParagraph"/>
+        <w:numPr>
+          <w:ilvl w:val="0"/>
+          <w:numId w:val="9"/>
+        </w:numPr>
+      </w:pPr>
+      <w:r>
+        <w:t>Request auction for a product (Artist)</w:t>
+      </w:r>
+    </w:p>
+    <w:p>
+      <w:pPr>
+        <w:pStyle w:val="ListParagraph"/>
+      </w:pPr>
+    </w:p>
+    <w:p/>
+    <w:p>
+      <w:pPr>
+        <w:pStyle w:val="Heading1"/>
+        <w:numPr>
+          <w:ilvl w:val="0"/>
+          <w:numId w:val="2"/>
+        </w:numPr>
+      </w:pPr>
+      <w:r>
+        <w:t>Post customization management:</w:t>
+      </w:r>
+    </w:p>
+    <w:p>
+      <w:pPr>
+        <w:pStyle w:val="Heading2"/>
+      </w:pPr>
+      <w:r>
+        <w:t>Use cases:</w:t>
+      </w:r>
+    </w:p>
+    <w:p>
+      <w:pPr>
+        <w:pStyle w:val="ListParagraph"/>
+        <w:numPr>
+          <w:ilvl w:val="0"/>
+          <w:numId w:val="10"/>
+        </w:numPr>
+      </w:pPr>
+      <w:r>
+        <w:t xml:space="preserve">Post customization request </w:t>
       </w:r>
       <w:r>
         <w:t>(Customer)</w:t>
@@ -134,14 +1008,11 @@
         <w:pStyle w:val="ListParagraph"/>
         <w:numPr>
           <w:ilvl w:val="0"/>
-          <w:numId w:val="1"/>
-        </w:numPr>
-      </w:pPr>
-      <w:r>
-        <w:t>Follow artisan</w:t>
-      </w:r>
-      <w:r>
-        <w:t xml:space="preserve"> </w:t>
+          <w:numId w:val="10"/>
+        </w:numPr>
+      </w:pPr>
+      <w:r>
+        <w:t xml:space="preserve">View customization offers </w:t>
       </w:r>
       <w:r>
         <w:t>(Customer)</w:t>
@@ -152,11 +1023,11 @@
         <w:pStyle w:val="ListParagraph"/>
         <w:numPr>
           <w:ilvl w:val="0"/>
-          <w:numId w:val="1"/>
-        </w:numPr>
-      </w:pPr>
-      <w:r>
-        <w:t xml:space="preserve">Add product to wishlist  </w:t>
+          <w:numId w:val="10"/>
+        </w:numPr>
+      </w:pPr>
+      <w:r>
+        <w:t xml:space="preserve">Accept customization offers </w:t>
       </w:r>
       <w:r>
         <w:t>(Customer)</w:t>
@@ -167,14 +1038,11 @@
         <w:pStyle w:val="ListParagraph"/>
         <w:numPr>
           <w:ilvl w:val="0"/>
-          <w:numId w:val="1"/>
-        </w:numPr>
-      </w:pPr>
-      <w:r>
-        <w:t>View artist profile</w:t>
-      </w:r>
-      <w:r>
-        <w:t xml:space="preserve"> </w:t>
+          <w:numId w:val="10"/>
+        </w:numPr>
+      </w:pPr>
+      <w:r>
+        <w:t xml:space="preserve">Reject customization offers </w:t>
       </w:r>
       <w:r>
         <w:t>(Customer)</w:t>
@@ -185,79 +1053,26 @@
         <w:pStyle w:val="ListParagraph"/>
         <w:numPr>
           <w:ilvl w:val="0"/>
-          <w:numId w:val="1"/>
-        </w:numPr>
-      </w:pPr>
-      <w:r>
-        <w:t>Report artist account (Customer)</w:t>
-      </w:r>
-    </w:p>
-    <w:p>
-      <w:pPr>
-        <w:pStyle w:val="ListParagraph"/>
-        <w:numPr>
-          <w:ilvl w:val="0"/>
-          <w:numId w:val="1"/>
-        </w:numPr>
-      </w:pPr>
-      <w:r>
-        <w:t>View report (Admin)</w:t>
-      </w:r>
-    </w:p>
-    <w:p>
-      <w:pPr>
-        <w:pStyle w:val="ListParagraph"/>
-        <w:numPr>
-          <w:ilvl w:val="0"/>
-          <w:numId w:val="1"/>
-        </w:numPr>
-      </w:pPr>
-      <w:r>
-        <w:t>Remove account (Admin)</w:t>
-      </w:r>
-    </w:p>
-    <w:p>
-      <w:pPr>
-        <w:pStyle w:val="ListParagraph"/>
-        <w:numPr>
-          <w:ilvl w:val="0"/>
-          <w:numId w:val="1"/>
-        </w:numPr>
-      </w:pPr>
-      <w:r>
-        <w:t xml:space="preserve">Write bio (Artist) </w:t>
-      </w:r>
-    </w:p>
-    <w:p>
-      <w:pPr>
-        <w:pStyle w:val="ListParagraph"/>
-        <w:numPr>
-          <w:ilvl w:val="0"/>
-          <w:numId w:val="1"/>
-        </w:numPr>
-      </w:pPr>
-      <w:r>
-        <w:t xml:space="preserve">Update profile video </w:t>
-      </w:r>
-      <w:r>
-        <w:t>(Artist)</w:t>
-      </w:r>
-    </w:p>
-    <w:p>
-      <w:pPr>
-        <w:pStyle w:val="ListParagraph"/>
-        <w:numPr>
-          <w:ilvl w:val="0"/>
-          <w:numId w:val="1"/>
-        </w:numPr>
-      </w:pPr>
-      <w:r>
-        <w:t xml:space="preserve">Update profile picture </w:t>
-      </w:r>
-      <w:r>
-        <w:t>(Artist)</w:t>
-      </w:r>
-    </w:p>
+          <w:numId w:val="10"/>
+        </w:numPr>
+      </w:pPr>
+      <w:r>
+        <w:t>Browse customization posts (Artist)</w:t>
+      </w:r>
+    </w:p>
+    <w:p>
+      <w:pPr>
+        <w:pStyle w:val="ListParagraph"/>
+        <w:numPr>
+          <w:ilvl w:val="0"/>
+          <w:numId w:val="10"/>
+        </w:numPr>
+      </w:pPr>
+      <w:r>
+        <w:t>Submit Custom offers (Artist)</w:t>
+      </w:r>
+    </w:p>
+    <w:p/>
     <w:p>
       <w:pPr>
         <w:pStyle w:val="Heading1"/>
@@ -267,7 +1082,10 @@
         </w:numPr>
       </w:pPr>
       <w:r>
-        <w:t>Gallery management:</w:t>
+        <w:t>Conversation</w:t>
+      </w:r>
+      <w:r>
+        <w:t xml:space="preserve"> management:</w:t>
       </w:r>
     </w:p>
     <w:p>
@@ -283,856 +1101,59 @@
         <w:pStyle w:val="ListParagraph"/>
         <w:numPr>
           <w:ilvl w:val="0"/>
-          <w:numId w:val="3"/>
-        </w:numPr>
-      </w:pPr>
-      <w:r>
-        <w:t>Track sales (Artist)</w:t>
-      </w:r>
-    </w:p>
-    <w:p>
-      <w:pPr>
-        <w:pStyle w:val="ListParagraph"/>
-        <w:numPr>
-          <w:ilvl w:val="0"/>
-          <w:numId w:val="3"/>
-        </w:numPr>
-      </w:pPr>
-      <w:r>
-        <w:t>Manage products list (Artist)</w:t>
-      </w:r>
-    </w:p>
-    <w:p>
-      <w:pPr>
-        <w:pStyle w:val="ListParagraph"/>
-        <w:numPr>
-          <w:ilvl w:val="0"/>
-          <w:numId w:val="3"/>
-        </w:numPr>
-      </w:pPr>
-      <w:r>
-        <w:t xml:space="preserve"> View visitor counter (Artist, Customer)</w:t>
-      </w:r>
-    </w:p>
-    <w:p>
-      <w:pPr>
-        <w:pStyle w:val="Heading1"/>
-        <w:numPr>
-          <w:ilvl w:val="0"/>
-          <w:numId w:val="2"/>
-        </w:numPr>
-      </w:pPr>
-      <w:r>
-        <w:t>Product</w:t>
-      </w:r>
-      <w:r>
-        <w:t xml:space="preserve"> management:</w:t>
-      </w:r>
-    </w:p>
-    <w:p>
-      <w:pPr>
-        <w:pStyle w:val="Heading2"/>
-      </w:pPr>
-      <w:r>
-        <w:t>Use cases:</w:t>
-      </w:r>
-    </w:p>
-    <w:p>
-      <w:pPr>
-        <w:pStyle w:val="ListParagraph"/>
-        <w:numPr>
-          <w:ilvl w:val="0"/>
-          <w:numId w:val="4"/>
-        </w:numPr>
-      </w:pPr>
-      <w:r>
-        <w:t>Add product</w:t>
-      </w:r>
-      <w:r>
-        <w:t xml:space="preserve"> (Artist)</w:t>
-      </w:r>
-    </w:p>
-    <w:p>
-      <w:pPr>
-        <w:pStyle w:val="ListParagraph"/>
-        <w:numPr>
-          <w:ilvl w:val="0"/>
-          <w:numId w:val="4"/>
-        </w:numPr>
-      </w:pPr>
-      <w:r>
-        <w:t>Put product details</w:t>
-      </w:r>
-      <w:r>
-        <w:t xml:space="preserve"> </w:t>
-      </w:r>
-      <w:r>
-        <w:t>(Artist)</w:t>
-      </w:r>
-    </w:p>
-    <w:p>
-      <w:pPr>
-        <w:pStyle w:val="ListParagraph"/>
-        <w:numPr>
-          <w:ilvl w:val="0"/>
-          <w:numId w:val="4"/>
-        </w:numPr>
-      </w:pPr>
-      <w:r>
-        <w:t>Delete product</w:t>
-      </w:r>
-      <w:r>
-        <w:t xml:space="preserve"> </w:t>
-      </w:r>
-      <w:r>
-        <w:t>(Artist</w:t>
-      </w:r>
-      <w:r>
-        <w:t>, Admin</w:t>
-      </w:r>
-      <w:r>
-        <w:t>)</w:t>
-      </w:r>
-    </w:p>
-    <w:p>
-      <w:pPr>
-        <w:pStyle w:val="ListParagraph"/>
-        <w:numPr>
-          <w:ilvl w:val="0"/>
-          <w:numId w:val="4"/>
-        </w:numPr>
-      </w:pPr>
-      <w:r>
-        <w:t>Edit product</w:t>
-      </w:r>
-      <w:r>
-        <w:t xml:space="preserve"> </w:t>
-      </w:r>
-      <w:r>
-        <w:t>(Artist)</w:t>
-      </w:r>
-    </w:p>
-    <w:p>
-      <w:pPr>
-        <w:pStyle w:val="ListParagraph"/>
-        <w:numPr>
-          <w:ilvl w:val="0"/>
-          <w:numId w:val="4"/>
-        </w:numPr>
-      </w:pPr>
-      <w:r>
-        <w:t>Update product image</w:t>
-      </w:r>
-      <w:r>
-        <w:t xml:space="preserve"> </w:t>
-      </w:r>
-      <w:r>
-        <w:t>(Artist)</w:t>
-      </w:r>
-    </w:p>
-    <w:p>
-      <w:pPr>
-        <w:pStyle w:val="ListParagraph"/>
-        <w:numPr>
-          <w:ilvl w:val="0"/>
-          <w:numId w:val="4"/>
-        </w:numPr>
-      </w:pPr>
-      <w:r>
-        <w:t>View 3D model</w:t>
-      </w:r>
-      <w:r>
-        <w:t xml:space="preserve"> (Customer)</w:t>
-      </w:r>
-    </w:p>
-    <w:p>
-      <w:pPr>
-        <w:pStyle w:val="ListParagraph"/>
-        <w:numPr>
-          <w:ilvl w:val="0"/>
-          <w:numId w:val="4"/>
-        </w:numPr>
-      </w:pPr>
-      <w:r>
-        <w:t>Search products</w:t>
-      </w:r>
-      <w:r>
-        <w:t xml:space="preserve"> </w:t>
-      </w:r>
-      <w:r>
-        <w:t>(Customer)</w:t>
-      </w:r>
-    </w:p>
-    <w:p>
-      <w:pPr>
-        <w:pStyle w:val="ListParagraph"/>
-        <w:numPr>
-          <w:ilvl w:val="0"/>
-          <w:numId w:val="4"/>
-        </w:numPr>
-      </w:pPr>
-      <w:r>
-        <w:t>Compare products</w:t>
-      </w:r>
-      <w:r>
-        <w:t xml:space="preserve"> </w:t>
-      </w:r>
-      <w:r>
-        <w:t>(Customer)</w:t>
-      </w:r>
-    </w:p>
-    <w:p>
-      <w:pPr>
-        <w:pStyle w:val="ListParagraph"/>
-        <w:numPr>
-          <w:ilvl w:val="0"/>
-          <w:numId w:val="4"/>
-        </w:numPr>
-      </w:pPr>
-      <w:r>
-        <w:t>Browse product</w:t>
-      </w:r>
-      <w:r>
-        <w:t xml:space="preserve"> </w:t>
-      </w:r>
-      <w:r>
-        <w:t>(Customer)</w:t>
-      </w:r>
-    </w:p>
-    <w:p>
-      <w:pPr>
-        <w:pStyle w:val="ListParagraph"/>
-        <w:numPr>
-          <w:ilvl w:val="0"/>
-          <w:numId w:val="4"/>
-        </w:numPr>
-      </w:pPr>
-      <w:r>
-        <w:t>Ship product</w:t>
-      </w:r>
-      <w:r>
-        <w:t xml:space="preserve"> </w:t>
-      </w:r>
-      <w:r>
-        <w:t>(Artist)</w:t>
-      </w:r>
-    </w:p>
-    <w:p>
-      <w:pPr>
-        <w:pStyle w:val="ListParagraph"/>
-        <w:numPr>
-          <w:ilvl w:val="0"/>
-          <w:numId w:val="4"/>
-        </w:numPr>
-      </w:pPr>
-      <w:r>
-        <w:t>Personalize product</w:t>
-      </w:r>
-      <w:r>
-        <w:t xml:space="preserve"> </w:t>
-      </w:r>
-      <w:r>
-        <w:t>(Customer)</w:t>
-      </w:r>
-    </w:p>
-    <w:p>
-      <w:pPr>
-        <w:pStyle w:val="ListParagraph"/>
-        <w:numPr>
-          <w:ilvl w:val="0"/>
-          <w:numId w:val="4"/>
-        </w:numPr>
-      </w:pPr>
-      <w:r>
-        <w:t>Write reviews</w:t>
-      </w:r>
-      <w:r>
-        <w:t xml:space="preserve"> </w:t>
-      </w:r>
-      <w:r>
-        <w:t>(Customer)</w:t>
-      </w:r>
-    </w:p>
-    <w:p>
-      <w:pPr>
-        <w:pStyle w:val="ListParagraph"/>
-        <w:numPr>
-          <w:ilvl w:val="0"/>
-          <w:numId w:val="4"/>
-        </w:numPr>
-      </w:pPr>
-      <w:r>
-        <w:t xml:space="preserve">Rate products </w:t>
-      </w:r>
-      <w:r>
-        <w:t>(Customer)</w:t>
-      </w:r>
-    </w:p>
-    <w:p>
-      <w:pPr>
-        <w:pStyle w:val="ListParagraph"/>
-        <w:numPr>
-          <w:ilvl w:val="0"/>
-          <w:numId w:val="4"/>
-        </w:numPr>
-      </w:pPr>
-      <w:r>
-        <w:lastRenderedPageBreak/>
-        <w:t>Define product customization options (Artist)</w:t>
-      </w:r>
-    </w:p>
-    <w:p>
-      <w:pPr>
-        <w:pStyle w:val="Heading1"/>
-        <w:numPr>
-          <w:ilvl w:val="0"/>
-          <w:numId w:val="2"/>
-        </w:numPr>
-      </w:pPr>
-      <w:r>
-        <w:t>Category</w:t>
-      </w:r>
-      <w:r>
-        <w:t xml:space="preserve"> management:</w:t>
-      </w:r>
-    </w:p>
-    <w:p>
-      <w:pPr>
-        <w:pStyle w:val="Heading2"/>
-      </w:pPr>
-      <w:r>
-        <w:t>Use cases:</w:t>
-      </w:r>
-    </w:p>
-    <w:p>
-      <w:pPr>
-        <w:pStyle w:val="ListParagraph"/>
-        <w:numPr>
-          <w:ilvl w:val="0"/>
-          <w:numId w:val="5"/>
-        </w:numPr>
-      </w:pPr>
-      <w:r>
-        <w:t>Request new category (Artist)</w:t>
-      </w:r>
-    </w:p>
-    <w:p>
-      <w:pPr>
-        <w:pStyle w:val="ListParagraph"/>
-        <w:numPr>
-          <w:ilvl w:val="0"/>
-          <w:numId w:val="5"/>
-        </w:numPr>
-      </w:pPr>
-      <w:r>
-        <w:t>Approve by admin (Admin)</w:t>
-      </w:r>
-    </w:p>
-    <w:p>
-      <w:pPr>
-        <w:pStyle w:val="Heading1"/>
-        <w:numPr>
-          <w:ilvl w:val="0"/>
-          <w:numId w:val="2"/>
-        </w:numPr>
-      </w:pPr>
-      <w:r>
-        <w:t>Order</w:t>
-      </w:r>
-      <w:r>
-        <w:t xml:space="preserve"> management:</w:t>
-      </w:r>
-    </w:p>
-    <w:p>
-      <w:pPr>
-        <w:pStyle w:val="Heading2"/>
-      </w:pPr>
-      <w:r>
-        <w:t>Use cases:</w:t>
-      </w:r>
-    </w:p>
-    <w:p>
-      <w:pPr>
-        <w:pStyle w:val="ListParagraph"/>
-        <w:numPr>
-          <w:ilvl w:val="0"/>
-          <w:numId w:val="6"/>
-        </w:numPr>
-      </w:pPr>
-      <w:r>
-        <w:t>Add to cart (Customer)</w:t>
-      </w:r>
-    </w:p>
-    <w:p>
-      <w:pPr>
-        <w:pStyle w:val="ListParagraph"/>
-        <w:numPr>
-          <w:ilvl w:val="0"/>
-          <w:numId w:val="6"/>
-        </w:numPr>
-      </w:pPr>
-      <w:r>
-        <w:t xml:space="preserve">Checkout </w:t>
-      </w:r>
-      <w:r>
-        <w:t>(Customer)</w:t>
-      </w:r>
-    </w:p>
-    <w:p>
-      <w:pPr>
-        <w:pStyle w:val="ListParagraph"/>
-        <w:numPr>
-          <w:ilvl w:val="0"/>
-          <w:numId w:val="6"/>
-        </w:numPr>
-      </w:pPr>
-      <w:r>
-        <w:t xml:space="preserve">View order details </w:t>
-      </w:r>
-      <w:r>
-        <w:t>(Customer</w:t>
-      </w:r>
-      <w:r>
-        <w:t>, Artist</w:t>
-      </w:r>
-      <w:r>
-        <w:t>)</w:t>
-      </w:r>
-    </w:p>
-    <w:p>
-      <w:pPr>
-        <w:pStyle w:val="ListParagraph"/>
-        <w:numPr>
-          <w:ilvl w:val="0"/>
-          <w:numId w:val="6"/>
-        </w:numPr>
-      </w:pPr>
-      <w:r>
-        <w:t xml:space="preserve">Return order </w:t>
-      </w:r>
-      <w:r>
-        <w:t>(Customer)</w:t>
-      </w:r>
-    </w:p>
-    <w:p>
-      <w:pPr>
-        <w:pStyle w:val="ListParagraph"/>
-        <w:numPr>
-          <w:ilvl w:val="0"/>
-          <w:numId w:val="6"/>
-        </w:numPr>
-      </w:pPr>
-      <w:r>
-        <w:t xml:space="preserve">Reorder pervious purchases </w:t>
-      </w:r>
-      <w:r>
-        <w:t>(Customer)</w:t>
-      </w:r>
-    </w:p>
-    <w:p>
-      <w:pPr>
-        <w:pStyle w:val="Heading1"/>
-        <w:numPr>
-          <w:ilvl w:val="0"/>
-          <w:numId w:val="2"/>
-        </w:numPr>
-      </w:pPr>
-      <w:r>
-        <w:t>Track</w:t>
-      </w:r>
-      <w:r>
-        <w:t xml:space="preserve"> management:</w:t>
-      </w:r>
-    </w:p>
-    <w:p>
-      <w:pPr>
-        <w:pStyle w:val="Heading2"/>
-      </w:pPr>
-      <w:r>
-        <w:t>Use cases:</w:t>
-      </w:r>
-    </w:p>
-    <w:p>
-      <w:pPr>
-        <w:pStyle w:val="ListParagraph"/>
-        <w:numPr>
-          <w:ilvl w:val="0"/>
-          <w:numId w:val="7"/>
-        </w:numPr>
-      </w:pPr>
-      <w:r>
-        <w:t>Track order (Customer)</w:t>
-      </w:r>
-    </w:p>
-    <w:p>
-      <w:pPr>
-        <w:pStyle w:val="Heading1"/>
-        <w:numPr>
-          <w:ilvl w:val="0"/>
-          <w:numId w:val="2"/>
-        </w:numPr>
-      </w:pPr>
-      <w:r>
-        <w:t>Notification</w:t>
-      </w:r>
-      <w:r>
-        <w:t xml:space="preserve"> management:</w:t>
-      </w:r>
-    </w:p>
-    <w:p>
-      <w:pPr>
-        <w:pStyle w:val="Heading2"/>
-      </w:pPr>
-      <w:r>
-        <w:t>Use cases:</w:t>
-      </w:r>
-    </w:p>
-    <w:p>
-      <w:pPr>
-        <w:pStyle w:val="ListParagraph"/>
-        <w:numPr>
-          <w:ilvl w:val="0"/>
-          <w:numId w:val="8"/>
-        </w:numPr>
-      </w:pPr>
-      <w:r>
-        <w:t>Notify the artist of the result for their request (System)</w:t>
-      </w:r>
-    </w:p>
-    <w:p>
-      <w:pPr>
-        <w:pStyle w:val="ListParagraph"/>
-        <w:numPr>
-          <w:ilvl w:val="0"/>
-          <w:numId w:val="8"/>
-        </w:numPr>
-      </w:pPr>
-      <w:r>
-        <w:t xml:space="preserve">Notify the </w:t>
-      </w:r>
-      <w:r>
-        <w:t>winner customer of the auction</w:t>
-      </w:r>
-      <w:r>
-        <w:t xml:space="preserve"> (System)</w:t>
-      </w:r>
-    </w:p>
-    <w:p>
-      <w:pPr>
-        <w:pStyle w:val="ListParagraph"/>
-        <w:numPr>
-          <w:ilvl w:val="0"/>
-          <w:numId w:val="8"/>
-        </w:numPr>
-      </w:pPr>
-      <w:r>
-        <w:t xml:space="preserve">Notify account status </w:t>
-      </w:r>
-      <w:r>
-        <w:t>(System)</w:t>
-      </w:r>
-    </w:p>
-    <w:p>
-      <w:pPr>
-        <w:pStyle w:val="ListParagraph"/>
-        <w:numPr>
-          <w:ilvl w:val="0"/>
-          <w:numId w:val="8"/>
-        </w:numPr>
-      </w:pPr>
-      <w:r>
-        <w:t xml:space="preserve">Notify order status </w:t>
-      </w:r>
-      <w:r>
-        <w:t>(System)</w:t>
-      </w:r>
-    </w:p>
-    <w:p>
-      <w:pPr>
-        <w:pStyle w:val="ListParagraph"/>
-      </w:pPr>
-    </w:p>
-    <w:p>
-      <w:pPr>
-        <w:pStyle w:val="Heading1"/>
-        <w:numPr>
-          <w:ilvl w:val="0"/>
-          <w:numId w:val="2"/>
-        </w:numPr>
-      </w:pPr>
-      <w:r>
-        <w:t>Auction</w:t>
-      </w:r>
-      <w:r>
-        <w:t xml:space="preserve"> management:</w:t>
-      </w:r>
-    </w:p>
-    <w:p>
-      <w:pPr>
-        <w:pStyle w:val="Heading2"/>
-      </w:pPr>
-      <w:r>
-        <w:t>Use cases:</w:t>
-      </w:r>
-    </w:p>
-    <w:p>
-      <w:pPr>
-        <w:pStyle w:val="ListParagraph"/>
-        <w:numPr>
-          <w:ilvl w:val="0"/>
-          <w:numId w:val="9"/>
-        </w:numPr>
-      </w:pPr>
-      <w:r>
-        <w:t xml:space="preserve">Join auction </w:t>
-      </w:r>
-      <w:r>
-        <w:t>(Customer)</w:t>
-      </w:r>
-    </w:p>
-    <w:p>
-      <w:pPr>
-        <w:pStyle w:val="ListParagraph"/>
-        <w:numPr>
-          <w:ilvl w:val="0"/>
-          <w:numId w:val="9"/>
-        </w:numPr>
-      </w:pPr>
-      <w:r>
-        <w:t>Schedule auction (Admin)</w:t>
-      </w:r>
-    </w:p>
-    <w:p>
-      <w:pPr>
-        <w:pStyle w:val="ListParagraph"/>
-        <w:numPr>
-          <w:ilvl w:val="0"/>
-          <w:numId w:val="9"/>
-        </w:numPr>
-      </w:pPr>
-      <w:r>
-        <w:t xml:space="preserve">Approve product for auction </w:t>
-      </w:r>
-      <w:r>
-        <w:t>(Admin)</w:t>
-      </w:r>
-    </w:p>
-    <w:p>
-      <w:pPr>
-        <w:pStyle w:val="ListParagraph"/>
-        <w:numPr>
-          <w:ilvl w:val="0"/>
-          <w:numId w:val="9"/>
-        </w:numPr>
-      </w:pPr>
-      <w:r>
-        <w:t xml:space="preserve">Reject product for auction </w:t>
-      </w:r>
-      <w:r>
-        <w:t>(Admin)</w:t>
-      </w:r>
-    </w:p>
-    <w:p>
-      <w:pPr>
-        <w:pStyle w:val="ListParagraph"/>
-        <w:numPr>
-          <w:ilvl w:val="0"/>
-          <w:numId w:val="9"/>
-        </w:numPr>
-      </w:pPr>
-      <w:r>
-        <w:t>Place bid (Customer)</w:t>
-      </w:r>
-    </w:p>
-    <w:p>
-      <w:pPr>
-        <w:pStyle w:val="ListParagraph"/>
-        <w:numPr>
-          <w:ilvl w:val="0"/>
-          <w:numId w:val="9"/>
-        </w:numPr>
-      </w:pPr>
-      <w:r>
-        <w:t xml:space="preserve">View highest bid </w:t>
-      </w:r>
-      <w:r>
-        <w:t>(Admin</w:t>
-      </w:r>
-      <w:r>
-        <w:t>, Artist, Customer</w:t>
-      </w:r>
-      <w:r>
-        <w:t>)</w:t>
-      </w:r>
-    </w:p>
-    <w:p>
-      <w:pPr>
-        <w:pStyle w:val="ListParagraph"/>
-        <w:numPr>
-          <w:ilvl w:val="0"/>
-          <w:numId w:val="9"/>
-        </w:numPr>
-      </w:pPr>
-      <w:r>
-        <w:t xml:space="preserve">Request auction for a product </w:t>
-      </w:r>
-      <w:r>
-        <w:t>(A</w:t>
-      </w:r>
-      <w:r>
-        <w:t>rtist</w:t>
-      </w:r>
-      <w:r>
-        <w:t>)</w:t>
-      </w:r>
-    </w:p>
-    <w:p>
-      <w:pPr>
-        <w:pStyle w:val="ListParagraph"/>
-      </w:pPr>
+          <w:numId w:val="12"/>
+        </w:numPr>
+      </w:pPr>
+      <w:r>
+        <w:t>Open conversation (Artist, Customer)</w:t>
+      </w:r>
+    </w:p>
+    <w:p>
+      <w:pPr>
+        <w:pStyle w:val="ListParagraph"/>
+        <w:numPr>
+          <w:ilvl w:val="0"/>
+          <w:numId w:val="12"/>
+        </w:numPr>
+      </w:pPr>
+      <w:r>
+        <w:t xml:space="preserve">Delete conversation </w:t>
+      </w:r>
+      <w:r>
+        <w:t>(Artist, Customer)</w:t>
+      </w:r>
+    </w:p>
+    <w:p>
+      <w:pPr>
+        <w:pStyle w:val="ListParagraph"/>
+        <w:numPr>
+          <w:ilvl w:val="0"/>
+          <w:numId w:val="12"/>
+        </w:numPr>
+      </w:pPr>
+      <w:r>
+        <w:t xml:space="preserve">Send message </w:t>
+      </w:r>
+      <w:r>
+        <w:t>(Artist, Customer)</w:t>
+      </w:r>
+    </w:p>
+    <w:p>
+      <w:pPr>
+        <w:pStyle w:val="ListParagraph"/>
+        <w:numPr>
+          <w:ilvl w:val="0"/>
+          <w:numId w:val="12"/>
+        </w:numPr>
+      </w:pPr>
+      <w:r>
+        <w:t xml:space="preserve">Receive message </w:t>
+      </w:r>
+      <w:r>
+        <w:t>(Artist, Customer)</w:t>
+      </w:r>
     </w:p>
     <w:p/>
-    <w:p>
-      <w:pPr>
-        <w:pStyle w:val="Heading1"/>
-        <w:numPr>
-          <w:ilvl w:val="0"/>
-          <w:numId w:val="2"/>
-        </w:numPr>
-      </w:pPr>
-      <w:r>
-        <w:lastRenderedPageBreak/>
-        <w:t xml:space="preserve">Post customization </w:t>
-      </w:r>
-      <w:r>
-        <w:t>management:</w:t>
-      </w:r>
-    </w:p>
-    <w:p>
-      <w:pPr>
-        <w:pStyle w:val="Heading2"/>
-      </w:pPr>
-      <w:r>
-        <w:t>Use cases:</w:t>
-      </w:r>
-    </w:p>
-    <w:p>
-      <w:pPr>
-        <w:pStyle w:val="ListParagraph"/>
-        <w:numPr>
-          <w:ilvl w:val="0"/>
-          <w:numId w:val="10"/>
-        </w:numPr>
-      </w:pPr>
-      <w:r>
-        <w:t xml:space="preserve">Post </w:t>
-      </w:r>
-      <w:r>
-        <w:t>customization</w:t>
-      </w:r>
-      <w:r>
-        <w:t xml:space="preserve"> request </w:t>
-      </w:r>
-      <w:r>
-        <w:t>(Customer)</w:t>
-      </w:r>
-    </w:p>
-    <w:p>
-      <w:pPr>
-        <w:pStyle w:val="ListParagraph"/>
-        <w:numPr>
-          <w:ilvl w:val="0"/>
-          <w:numId w:val="10"/>
-        </w:numPr>
-      </w:pPr>
-      <w:r>
-        <w:t xml:space="preserve">View </w:t>
-      </w:r>
-      <w:r>
-        <w:t>customization</w:t>
-      </w:r>
-      <w:r>
-        <w:t xml:space="preserve"> offers </w:t>
-      </w:r>
-      <w:r>
-        <w:t>(Customer)</w:t>
-      </w:r>
-    </w:p>
-    <w:p>
-      <w:pPr>
-        <w:pStyle w:val="ListParagraph"/>
-        <w:numPr>
-          <w:ilvl w:val="0"/>
-          <w:numId w:val="10"/>
-        </w:numPr>
-      </w:pPr>
-      <w:r>
-        <w:t xml:space="preserve">Accept </w:t>
-      </w:r>
-      <w:r>
-        <w:t>customization</w:t>
-      </w:r>
-      <w:r>
-        <w:t xml:space="preserve"> offers </w:t>
-      </w:r>
-      <w:r>
-        <w:t>(Customer)</w:t>
-      </w:r>
-    </w:p>
-    <w:p>
-      <w:pPr>
-        <w:pStyle w:val="ListParagraph"/>
-        <w:numPr>
-          <w:ilvl w:val="0"/>
-          <w:numId w:val="10"/>
-        </w:numPr>
-      </w:pPr>
-      <w:r>
-        <w:t xml:space="preserve">Reject </w:t>
-      </w:r>
-      <w:r>
-        <w:t>customization</w:t>
-      </w:r>
-      <w:r>
-        <w:t xml:space="preserve"> offers </w:t>
-      </w:r>
-      <w:r>
-        <w:t>(Customer)</w:t>
-      </w:r>
-    </w:p>
-    <w:p>
-      <w:pPr>
-        <w:pStyle w:val="ListParagraph"/>
-        <w:numPr>
-          <w:ilvl w:val="0"/>
-          <w:numId w:val="10"/>
-        </w:numPr>
-      </w:pPr>
-      <w:r>
-        <w:t xml:space="preserve">Browse </w:t>
-      </w:r>
-      <w:r>
-        <w:t>customization</w:t>
-      </w:r>
-      <w:r>
-        <w:t xml:space="preserve"> posts (Artist)</w:t>
-      </w:r>
-    </w:p>
-    <w:p>
-      <w:pPr>
-        <w:pStyle w:val="ListParagraph"/>
-        <w:numPr>
-          <w:ilvl w:val="0"/>
-          <w:numId w:val="10"/>
-        </w:numPr>
-      </w:pPr>
-      <w:r>
-        <w:t xml:space="preserve">Submit Custom offers </w:t>
-      </w:r>
-      <w:r>
-        <w:t>(Artist)</w:t>
-      </w:r>
-    </w:p>
     <w:p/>
     <w:p/>
     <w:p/>
@@ -1239,6 +1260,95 @@
     </w:lvl>
   </w:abstractNum>
   <w:abstractNum w:abstractNumId="1" w15:restartNumberingAfterBreak="0">
+    <w:nsid w:val="1A9C79C2"/>
+    <w:multiLevelType w:val="hybridMultilevel"/>
+    <w:tmpl w:val="E0769E38"/>
+    <w:lvl w:ilvl="0" w:tplc="EB70AB2A">
+      <w:start w:val="1"/>
+      <w:numFmt w:val="decimal"/>
+      <w:lvlText w:val="%1-"/>
+      <w:lvlJc w:val="left"/>
+      <w:pPr>
+        <w:ind w:left="720" w:hanging="360"/>
+      </w:pPr>
+      <w:rPr>
+        <w:rFonts w:hint="default"/>
+      </w:rPr>
+    </w:lvl>
+    <w:lvl w:ilvl="1" w:tplc="04090019" w:tentative="1">
+      <w:start w:val="1"/>
+      <w:numFmt w:val="lowerLetter"/>
+      <w:lvlText w:val="%2."/>
+      <w:lvlJc w:val="left"/>
+      <w:pPr>
+        <w:ind w:left="1440" w:hanging="360"/>
+      </w:pPr>
+    </w:lvl>
+    <w:lvl w:ilvl="2" w:tplc="0409001B" w:tentative="1">
+      <w:start w:val="1"/>
+      <w:numFmt w:val="lowerRoman"/>
+      <w:lvlText w:val="%3."/>
+      <w:lvlJc w:val="right"/>
+      <w:pPr>
+        <w:ind w:left="2160" w:hanging="180"/>
+      </w:pPr>
+    </w:lvl>
+    <w:lvl w:ilvl="3" w:tplc="0409000F" w:tentative="1">
+      <w:start w:val="1"/>
+      <w:numFmt w:val="decimal"/>
+      <w:lvlText w:val="%4."/>
+      <w:lvlJc w:val="left"/>
+      <w:pPr>
+        <w:ind w:left="2880" w:hanging="360"/>
+      </w:pPr>
+    </w:lvl>
+    <w:lvl w:ilvl="4" w:tplc="04090019" w:tentative="1">
+      <w:start w:val="1"/>
+      <w:numFmt w:val="lowerLetter"/>
+      <w:lvlText w:val="%5."/>
+      <w:lvlJc w:val="left"/>
+      <w:pPr>
+        <w:ind w:left="3600" w:hanging="360"/>
+      </w:pPr>
+    </w:lvl>
+    <w:lvl w:ilvl="5" w:tplc="0409001B" w:tentative="1">
+      <w:start w:val="1"/>
+      <w:numFmt w:val="lowerRoman"/>
+      <w:lvlText w:val="%6."/>
+      <w:lvlJc w:val="right"/>
+      <w:pPr>
+        <w:ind w:left="4320" w:hanging="180"/>
+      </w:pPr>
+    </w:lvl>
+    <w:lvl w:ilvl="6" w:tplc="0409000F" w:tentative="1">
+      <w:start w:val="1"/>
+      <w:numFmt w:val="decimal"/>
+      <w:lvlText w:val="%7."/>
+      <w:lvlJc w:val="left"/>
+      <w:pPr>
+        <w:ind w:left="5040" w:hanging="360"/>
+      </w:pPr>
+    </w:lvl>
+    <w:lvl w:ilvl="7" w:tplc="04090019" w:tentative="1">
+      <w:start w:val="1"/>
+      <w:numFmt w:val="lowerLetter"/>
+      <w:lvlText w:val="%8."/>
+      <w:lvlJc w:val="left"/>
+      <w:pPr>
+        <w:ind w:left="5760" w:hanging="360"/>
+      </w:pPr>
+    </w:lvl>
+    <w:lvl w:ilvl="8" w:tplc="0409001B" w:tentative="1">
+      <w:start w:val="1"/>
+      <w:numFmt w:val="lowerRoman"/>
+      <w:lvlText w:val="%9."/>
+      <w:lvlJc w:val="right"/>
+      <w:pPr>
+        <w:ind w:left="6480" w:hanging="180"/>
+      </w:pPr>
+    </w:lvl>
+  </w:abstractNum>
+  <w:abstractNum w:abstractNumId="2" w15:restartNumberingAfterBreak="0">
     <w:nsid w:val="23037213"/>
     <w:multiLevelType w:val="hybridMultilevel"/>
     <w:tmpl w:val="FEF82490"/>
@@ -1327,7 +1437,7 @@
       </w:pPr>
     </w:lvl>
   </w:abstractNum>
-  <w:abstractNum w:abstractNumId="2" w15:restartNumberingAfterBreak="0">
+  <w:abstractNum w:abstractNumId="3" w15:restartNumberingAfterBreak="0">
     <w:nsid w:val="2C3762A7"/>
     <w:multiLevelType w:val="hybridMultilevel"/>
     <w:tmpl w:val="62CA33C0"/>
@@ -1416,7 +1526,7 @@
       </w:pPr>
     </w:lvl>
   </w:abstractNum>
-  <w:abstractNum w:abstractNumId="3" w15:restartNumberingAfterBreak="0">
+  <w:abstractNum w:abstractNumId="4" w15:restartNumberingAfterBreak="0">
     <w:nsid w:val="31C062A9"/>
     <w:multiLevelType w:val="hybridMultilevel"/>
     <w:tmpl w:val="69FEB91A"/>
@@ -1505,7 +1615,96 @@
       </w:pPr>
     </w:lvl>
   </w:abstractNum>
-  <w:abstractNum w:abstractNumId="4" w15:restartNumberingAfterBreak="0">
+  <w:abstractNum w:abstractNumId="5" w15:restartNumberingAfterBreak="0">
+    <w:nsid w:val="3A09266E"/>
+    <w:multiLevelType w:val="hybridMultilevel"/>
+    <w:tmpl w:val="D9FA08B2"/>
+    <w:lvl w:ilvl="0" w:tplc="21F884C4">
+      <w:start w:val="1"/>
+      <w:numFmt w:val="decimal"/>
+      <w:lvlText w:val="%1-"/>
+      <w:lvlJc w:val="left"/>
+      <w:pPr>
+        <w:ind w:left="720" w:hanging="360"/>
+      </w:pPr>
+      <w:rPr>
+        <w:rFonts w:hint="default"/>
+      </w:rPr>
+    </w:lvl>
+    <w:lvl w:ilvl="1" w:tplc="04090019" w:tentative="1">
+      <w:start w:val="1"/>
+      <w:numFmt w:val="lowerLetter"/>
+      <w:lvlText w:val="%2."/>
+      <w:lvlJc w:val="left"/>
+      <w:pPr>
+        <w:ind w:left="1440" w:hanging="360"/>
+      </w:pPr>
+    </w:lvl>
+    <w:lvl w:ilvl="2" w:tplc="0409001B" w:tentative="1">
+      <w:start w:val="1"/>
+      <w:numFmt w:val="lowerRoman"/>
+      <w:lvlText w:val="%3."/>
+      <w:lvlJc w:val="right"/>
+      <w:pPr>
+        <w:ind w:left="2160" w:hanging="180"/>
+      </w:pPr>
+    </w:lvl>
+    <w:lvl w:ilvl="3" w:tplc="0409000F" w:tentative="1">
+      <w:start w:val="1"/>
+      <w:numFmt w:val="decimal"/>
+      <w:lvlText w:val="%4."/>
+      <w:lvlJc w:val="left"/>
+      <w:pPr>
+        <w:ind w:left="2880" w:hanging="360"/>
+      </w:pPr>
+    </w:lvl>
+    <w:lvl w:ilvl="4" w:tplc="04090019" w:tentative="1">
+      <w:start w:val="1"/>
+      <w:numFmt w:val="lowerLetter"/>
+      <w:lvlText w:val="%5."/>
+      <w:lvlJc w:val="left"/>
+      <w:pPr>
+        <w:ind w:left="3600" w:hanging="360"/>
+      </w:pPr>
+    </w:lvl>
+    <w:lvl w:ilvl="5" w:tplc="0409001B" w:tentative="1">
+      <w:start w:val="1"/>
+      <w:numFmt w:val="lowerRoman"/>
+      <w:lvlText w:val="%6."/>
+      <w:lvlJc w:val="right"/>
+      <w:pPr>
+        <w:ind w:left="4320" w:hanging="180"/>
+      </w:pPr>
+    </w:lvl>
+    <w:lvl w:ilvl="6" w:tplc="0409000F" w:tentative="1">
+      <w:start w:val="1"/>
+      <w:numFmt w:val="decimal"/>
+      <w:lvlText w:val="%7."/>
+      <w:lvlJc w:val="left"/>
+      <w:pPr>
+        <w:ind w:left="5040" w:hanging="360"/>
+      </w:pPr>
+    </w:lvl>
+    <w:lvl w:ilvl="7" w:tplc="04090019" w:tentative="1">
+      <w:start w:val="1"/>
+      <w:numFmt w:val="lowerLetter"/>
+      <w:lvlText w:val="%8."/>
+      <w:lvlJc w:val="left"/>
+      <w:pPr>
+        <w:ind w:left="5760" w:hanging="360"/>
+      </w:pPr>
+    </w:lvl>
+    <w:lvl w:ilvl="8" w:tplc="0409001B" w:tentative="1">
+      <w:start w:val="1"/>
+      <w:numFmt w:val="lowerRoman"/>
+      <w:lvlText w:val="%9."/>
+      <w:lvlJc w:val="right"/>
+      <w:pPr>
+        <w:ind w:left="6480" w:hanging="180"/>
+      </w:pPr>
+    </w:lvl>
+  </w:abstractNum>
+  <w:abstractNum w:abstractNumId="6" w15:restartNumberingAfterBreak="0">
     <w:nsid w:val="4384662A"/>
     <w:multiLevelType w:val="hybridMultilevel"/>
     <w:tmpl w:val="85F20A76"/>
@@ -1594,7 +1793,7 @@
       </w:pPr>
     </w:lvl>
   </w:abstractNum>
-  <w:abstractNum w:abstractNumId="5" w15:restartNumberingAfterBreak="0">
+  <w:abstractNum w:abstractNumId="7" w15:restartNumberingAfterBreak="0">
     <w:nsid w:val="449124D7"/>
     <w:multiLevelType w:val="hybridMultilevel"/>
     <w:tmpl w:val="58BEC618"/>
@@ -1683,7 +1882,7 @@
       </w:pPr>
     </w:lvl>
   </w:abstractNum>
-  <w:abstractNum w:abstractNumId="6" w15:restartNumberingAfterBreak="0">
+  <w:abstractNum w:abstractNumId="8" w15:restartNumberingAfterBreak="0">
     <w:nsid w:val="5CA9024B"/>
     <w:multiLevelType w:val="hybridMultilevel"/>
     <w:tmpl w:val="FB348B22"/>
@@ -1772,7 +1971,7 @@
       </w:pPr>
     </w:lvl>
   </w:abstractNum>
-  <w:abstractNum w:abstractNumId="7" w15:restartNumberingAfterBreak="0">
+  <w:abstractNum w:abstractNumId="9" w15:restartNumberingAfterBreak="0">
     <w:nsid w:val="65EC6B25"/>
     <w:multiLevelType w:val="hybridMultilevel"/>
     <w:tmpl w:val="D8F6046A"/>
@@ -1861,7 +2060,7 @@
       </w:pPr>
     </w:lvl>
   </w:abstractNum>
-  <w:abstractNum w:abstractNumId="8" w15:restartNumberingAfterBreak="0">
+  <w:abstractNum w:abstractNumId="10" w15:restartNumberingAfterBreak="0">
     <w:nsid w:val="76085BF1"/>
     <w:multiLevelType w:val="hybridMultilevel"/>
     <w:tmpl w:val="ABFA24B6"/>
@@ -1950,7 +2149,7 @@
       </w:pPr>
     </w:lvl>
   </w:abstractNum>
-  <w:abstractNum w:abstractNumId="9" w15:restartNumberingAfterBreak="0">
+  <w:abstractNum w:abstractNumId="11" w15:restartNumberingAfterBreak="0">
     <w:nsid w:val="7EF41A5C"/>
     <w:multiLevelType w:val="hybridMultilevel"/>
     <w:tmpl w:val="D69EFEF6"/>
@@ -2040,34 +2239,40 @@
     </w:lvl>
   </w:abstractNum>
   <w:num w:numId="1" w16cid:durableId="253590862">
+    <w:abstractNumId w:val="4"/>
+  </w:num>
+  <w:num w:numId="2" w16cid:durableId="893781828">
+    <w:abstractNumId w:val="2"/>
+  </w:num>
+  <w:num w:numId="3" w16cid:durableId="1665625877">
+    <w:abstractNumId w:val="11"/>
+  </w:num>
+  <w:num w:numId="4" w16cid:durableId="53895446">
     <w:abstractNumId w:val="3"/>
   </w:num>
-  <w:num w:numId="2" w16cid:durableId="893781828">
-    <w:abstractNumId w:val="1"/>
+  <w:num w:numId="5" w16cid:durableId="6762190">
+    <w:abstractNumId w:val="10"/>
   </w:num>
-  <w:num w:numId="3" w16cid:durableId="1665625877">
+  <w:num w:numId="6" w16cid:durableId="1391689657">
     <w:abstractNumId w:val="9"/>
   </w:num>
-  <w:num w:numId="4" w16cid:durableId="53895446">
-    <w:abstractNumId w:val="2"/>
-  </w:num>
-  <w:num w:numId="5" w16cid:durableId="6762190">
-    <w:abstractNumId w:val="8"/>
-  </w:num>
-  <w:num w:numId="6" w16cid:durableId="1391689657">
-    <w:abstractNumId w:val="7"/>
-  </w:num>
   <w:num w:numId="7" w16cid:durableId="969551816">
-    <w:abstractNumId w:val="4"/>
+    <w:abstractNumId w:val="6"/>
   </w:num>
   <w:num w:numId="8" w16cid:durableId="297300672">
     <w:abstractNumId w:val="0"/>
   </w:num>
   <w:num w:numId="9" w16cid:durableId="1400980663">
-    <w:abstractNumId w:val="6"/>
+    <w:abstractNumId w:val="8"/>
   </w:num>
   <w:num w:numId="10" w16cid:durableId="1762919281">
+    <w:abstractNumId w:val="7"/>
+  </w:num>
+  <w:num w:numId="11" w16cid:durableId="493641017">
     <w:abstractNumId w:val="5"/>
+  </w:num>
+  <w:num w:numId="12" w16cid:durableId="870067722">
+    <w:abstractNumId w:val="1"/>
   </w:num>
 </w:numbering>
 </file>
@@ -2519,6 +2724,7 @@
   <w:style w:type="character" w:default="1" w:styleId="DefaultParagraphFont">
     <w:name w:val="Default Paragraph Font"/>
     <w:uiPriority w:val="1"/>
+    <w:semiHidden/>
     <w:unhideWhenUsed/>
   </w:style>
   <w:style w:type="table" w:default="1" w:styleId="TableNormal">

</xml_diff>